<commit_message>
updated intent and tech spec
</commit_message>
<xml_diff>
--- a/documentation/BernHackt_Tech Jury Template Documentation.docx
+++ b/documentation/BernHackt_Tech Jury Template Documentation.docx
@@ -293,38 +293,10 @@
         </w:rPr>
       </w:pPr>
     </w:p>
-    <w:p>
-      <w:pPr>
-        <w:ind w:left="-567"/>
-        <w:rPr>
-          <w:rFonts w:cs="Times New Roman"/>
-          <w:bCs/>
-          <w:kern w:val="32"/>
-          <w:szCs w:val="20"/>
-          <w:lang w:eastAsia="en-US"/>
-        </w:rPr>
-      </w:pPr>
-    </w:p>
-    <w:p>
-      <w:pPr>
-        <w:rPr>
-          <w:rFonts w:cs="Times New Roman"/>
-          <w:bCs/>
-          <w:kern w:val="32"/>
-          <w:szCs w:val="20"/>
-          <w:lang w:eastAsia="en-US"/>
-        </w:rPr>
-      </w:pPr>
-      <w:bookmarkStart w:id="4" w:name="_Toc318099771"/>
-      <w:r>
-        <w:br w:type="page"/>
-      </w:r>
-    </w:p>
     <w:bookmarkEnd w:id="0"/>
     <w:bookmarkEnd w:id="1"/>
     <w:bookmarkEnd w:id="2"/>
     <w:bookmarkEnd w:id="3"/>
-    <w:bookmarkEnd w:id="4"/>
     <w:p>
       <w:pPr>
         <w:ind w:left="-567"/>
@@ -424,7 +396,7 @@
         </w:numPr>
       </w:pPr>
       <w:r>
-        <w:t>Wir haben uns auf die Automatisierung des Kundendienstes fokussiert durch eine AI.</w:t>
+        <w:t xml:space="preserve">Wir haben versucht eine allgemeine und intuitive Lösung zu finden, um Kunden-Fragen zu beantworten.  </w:t>
       </w:r>
     </w:p>
     <w:p>
@@ -448,18 +420,15 @@
         </w:numPr>
       </w:pPr>
       <w:r>
-        <w:t xml:space="preserve">Wir haben </w:t>
-      </w:r>
-      <w:r>
-        <w:t xml:space="preserve">entschlossen das Modell GPT-3 von </w:t>
+        <w:t>Um einer möglichst menschlichen Kundenbetreuung nahe zu kommen, haben wir das «general-</w:t>
       </w:r>
       <w:proofErr w:type="spellStart"/>
       <w:r>
-        <w:t>OpenAI</w:t>
+        <w:t>purpose</w:t>
       </w:r>
       <w:proofErr w:type="spellEnd"/>
       <w:r>
-        <w:t xml:space="preserve"> für den Kundendienst zu benutzen.</w:t>
+        <w:t xml:space="preserve">» Natural Language Processing Modell GPT3 benutzt. </w:t>
       </w:r>
     </w:p>
     <w:p>
@@ -495,9 +464,11 @@
           <w:numId w:val="27"/>
         </w:numPr>
       </w:pPr>
-      <w:r>
-        <w:t>API vom GPT-3</w:t>
-      </w:r>
+      <w:proofErr w:type="spellStart"/>
+      <w:r>
+        <w:t>Puppeteer</w:t>
+      </w:r>
+      <w:proofErr w:type="spellEnd"/>
     </w:p>
     <w:p>
       <w:pPr>
@@ -509,9 +480,42 @@
       </w:pPr>
       <w:proofErr w:type="spellStart"/>
       <w:r>
-        <w:t>Puppeteer</w:t>
+        <w:t>spaCy</w:t>
       </w:r>
       <w:proofErr w:type="spellEnd"/>
+      <w:r>
+        <w:t xml:space="preserve">: Word </w:t>
+      </w:r>
+      <w:proofErr w:type="spellStart"/>
+      <w:r>
+        <w:t>to</w:t>
+      </w:r>
+      <w:proofErr w:type="spellEnd"/>
+      <w:r>
+        <w:t xml:space="preserve"> </w:t>
+      </w:r>
+      <w:proofErr w:type="spellStart"/>
+      <w:r>
+        <w:t>Vector</w:t>
+      </w:r>
+      <w:proofErr w:type="spellEnd"/>
+      <w:r>
+        <w:t xml:space="preserve"> Encoding, </w:t>
+      </w:r>
+      <w:proofErr w:type="spellStart"/>
+      <w:r>
+        <w:t>pretrained</w:t>
+      </w:r>
+      <w:proofErr w:type="spellEnd"/>
+      <w:r>
+        <w:t xml:space="preserve"> auf einem d</w:t>
+      </w:r>
+      <w:r>
+        <w:t>eutsch</w:t>
+      </w:r>
+      <w:r>
+        <w:t>en Nachrichten-Korpus</w:t>
+      </w:r>
     </w:p>
     <w:p>
       <w:pPr>
@@ -523,17 +527,11 @@
       </w:pPr>
       <w:proofErr w:type="spellStart"/>
       <w:r>
-        <w:t>spaCy</w:t>
+        <w:t>HuggingFace</w:t>
       </w:r>
       <w:proofErr w:type="spellEnd"/>
       <w:r>
-        <w:t xml:space="preserve"> (</w:t>
-      </w:r>
-      <w:r>
-        <w:t>https://spacy.io/</w:t>
-      </w:r>
-      <w:r>
-        <w:t>)</w:t>
+        <w:t xml:space="preserve"> Transformer: gpt2</w:t>
       </w:r>
     </w:p>
     <w:p>
@@ -544,11 +542,12 @@
           <w:numId w:val="27"/>
         </w:numPr>
       </w:pPr>
-      <w:proofErr w:type="spellStart"/>
-      <w:r>
-        <w:t>Javascript</w:t>
-      </w:r>
-      <w:proofErr w:type="spellEnd"/>
+      <w:r>
+        <w:t>API vom GPT-3</w:t>
+      </w:r>
+      <w:r>
+        <w:t xml:space="preserve"> </w:t>
+      </w:r>
     </w:p>
     <w:p>
       <w:pPr>
@@ -558,6 +557,36 @@
           <w:numId w:val="27"/>
         </w:numPr>
       </w:pPr>
+      <w:proofErr w:type="spellStart"/>
+      <w:r>
+        <w:t>React</w:t>
+      </w:r>
+      <w:proofErr w:type="spellEnd"/>
+    </w:p>
+    <w:p>
+      <w:pPr>
+        <w:pStyle w:val="ListParagraph"/>
+        <w:numPr>
+          <w:ilvl w:val="1"/>
+          <w:numId w:val="27"/>
+        </w:numPr>
+      </w:pPr>
+      <w:proofErr w:type="spellStart"/>
+      <w:r>
+        <w:t>Languages</w:t>
+      </w:r>
+      <w:proofErr w:type="spellEnd"/>
+      <w:r>
+        <w:t xml:space="preserve">: </w:t>
+      </w:r>
+      <w:proofErr w:type="spellStart"/>
+      <w:r>
+        <w:t>Javascript</w:t>
+      </w:r>
+      <w:proofErr w:type="spellEnd"/>
+      <w:r>
+        <w:t xml:space="preserve">, </w:t>
+      </w:r>
       <w:proofErr w:type="spellStart"/>
       <w:r>
         <w:t>python</w:t>
@@ -599,19 +628,49 @@
       </w:r>
       <w:proofErr w:type="spellStart"/>
       <w:r>
-        <w:t>puppeteer</w:t>
+        <w:t>P</w:t>
+      </w:r>
+      <w:r>
+        <w:t>uppeteer</w:t>
       </w:r>
       <w:proofErr w:type="spellEnd"/>
       <w:r>
-        <w:t xml:space="preserve"> haben wir Fragen und Antworten des </w:t>
+        <w:t xml:space="preserve"> haben wir Fragen und Antworten </w:t>
+      </w:r>
+      <w:r>
+        <w:t>aus dem</w:t>
+      </w:r>
+      <w:r>
+        <w:t xml:space="preserve"> </w:t>
+      </w:r>
+      <w:r>
+        <w:t>Community-</w:t>
+      </w:r>
+      <w:r>
+        <w:t>Forum</w:t>
+      </w:r>
+      <w:r>
+        <w:t>, der FAQ sowie weiterer Ressourcen der</w:t>
+      </w:r>
+      <w:r>
+        <w:t xml:space="preserve"> </w:t>
       </w:r>
       <w:proofErr w:type="spellStart"/>
       <w:r>
-        <w:t>Discussion</w:t>
+        <w:t>QuickLine</w:t>
       </w:r>
       <w:proofErr w:type="spellEnd"/>
       <w:r>
-        <w:t xml:space="preserve"> Forum von Quick Line herausgesucht um sie als Trainingsbeispiele dem GPT-3 Modell angeben zu können.</w:t>
+        <w:t xml:space="preserve"> </w:t>
+      </w:r>
+      <w:r>
+        <w:t xml:space="preserve">Webseite </w:t>
+      </w:r>
+      <w:r>
+        <w:t>herausgesucht</w:t>
+      </w:r>
+      <w:r>
+        <w:t xml:space="preserve">. </w:t>
       </w:r>
     </w:p>
     <w:p>
@@ -664,29 +723,65 @@
         <w:t>r</w:t>
       </w:r>
       <w:r>
-        <w:t xml:space="preserve">elevantesten Daten </w:t>
-      </w:r>
-      <w:r>
-        <w:t xml:space="preserve">von dem </w:t>
+        <w:t>elevantesten Daten</w:t>
+      </w:r>
+      <w:r>
+        <w:t xml:space="preserve"> aus den Fragen und Antwort Paaren herauszusuchen. </w:t>
+      </w:r>
+      <w:r>
+        <w:t xml:space="preserve"> </w:t>
+      </w:r>
+    </w:p>
+    <w:p>
+      <w:pPr>
+        <w:pStyle w:val="ListParagraph"/>
+        <w:numPr>
+          <w:ilvl w:val="1"/>
+          <w:numId w:val="27"/>
+        </w:numPr>
+      </w:pPr>
+      <w:r>
+        <w:t>Diese Beispiele wurden dann als «</w:t>
       </w:r>
       <w:proofErr w:type="spellStart"/>
       <w:r>
-        <w:t>Discussion</w:t>
+        <w:t>Framing</w:t>
       </w:r>
       <w:proofErr w:type="spellEnd"/>
       <w:r>
-        <w:t xml:space="preserve"> Forum und den </w:t>
+        <w:t xml:space="preserve">» </w:t>
+      </w:r>
+      <w:r>
+        <w:t>für das</w:t>
+      </w:r>
+      <w:r>
+        <w:t xml:space="preserve"> GPT-3 Modell </w:t>
+      </w:r>
+      <w:r>
+        <w:t>benutzt</w:t>
+      </w:r>
+      <w:r>
+        <w:t>.</w:t>
+      </w:r>
+      <w:r>
+        <w:t xml:space="preserve"> </w:t>
+      </w:r>
+      <w:r>
+        <w:t xml:space="preserve">Das gibt der </w:t>
+      </w:r>
+      <w:r>
+        <w:t>«general-</w:t>
       </w:r>
       <w:proofErr w:type="spellStart"/>
       <w:r>
-        <w:t>FAQ’s</w:t>
+        <w:t>purpose</w:t>
       </w:r>
       <w:proofErr w:type="spellEnd"/>
       <w:r>
-        <w:t xml:space="preserve"> herauszufiltern die dem GPT-3 Modell als Beispiele angezeigt werden.</w:t>
-      </w:r>
-      <w:r>
-        <w:t xml:space="preserve"> Das gibt der AI den nötigen </w:t>
+        <w:t xml:space="preserve">» </w:t>
+      </w:r>
+      <w:r>
+        <w:t xml:space="preserve">AI den nötigen </w:t>
       </w:r>
       <w:proofErr w:type="gramStart"/>
       <w:r>
@@ -694,7 +789,73 @@
       </w:r>
       <w:proofErr w:type="gramEnd"/>
       <w:r>
-        <w:t xml:space="preserve"> um die Frage des Kunden zu beantworten.</w:t>
+        <w:t xml:space="preserve"> um die Frage de</w:t>
+      </w:r>
+      <w:r>
+        <w:t xml:space="preserve">r </w:t>
+      </w:r>
+      <w:r>
+        <w:t>Kunden zu beantworten</w:t>
+      </w:r>
+      <w:r>
+        <w:t xml:space="preserve"> ohne neu trainiert zu werden</w:t>
+      </w:r>
+      <w:r>
+        <w:t>.</w:t>
+      </w:r>
+    </w:p>
+    <w:p>
+      <w:pPr>
+        <w:pStyle w:val="ListParagraph"/>
+        <w:numPr>
+          <w:ilvl w:val="1"/>
+          <w:numId w:val="27"/>
+        </w:numPr>
+      </w:pPr>
+      <w:r>
+        <w:t xml:space="preserve">Mit dem von GPT2 Transformer von </w:t>
+      </w:r>
+      <w:proofErr w:type="spellStart"/>
+      <w:r>
+        <w:t>HuggingFace</w:t>
+      </w:r>
+      <w:proofErr w:type="spellEnd"/>
+      <w:r>
+        <w:t>, finden wir die</w:t>
+      </w:r>
+      <w:r>
+        <w:t xml:space="preserve"> beste</w:t>
+      </w:r>
+      <w:r>
+        <w:t xml:space="preserve"> Grösse der </w:t>
+      </w:r>
+      <w:proofErr w:type="spellStart"/>
+      <w:r>
+        <w:t>Framing</w:t>
+      </w:r>
+      <w:proofErr w:type="spellEnd"/>
+      <w:r>
+        <w:t xml:space="preserve">-Daten. </w:t>
+      </w:r>
+    </w:p>
+    <w:p>
+      <w:pPr>
+        <w:pStyle w:val="ListParagraph"/>
+        <w:numPr>
+          <w:ilvl w:val="1"/>
+          <w:numId w:val="27"/>
+        </w:numPr>
+      </w:pPr>
+      <w:r>
+        <w:t xml:space="preserve">Mit </w:t>
+      </w:r>
+      <w:proofErr w:type="spellStart"/>
+      <w:r>
+        <w:t>React</w:t>
+      </w:r>
+      <w:proofErr w:type="spellEnd"/>
+      <w:r>
+        <w:t xml:space="preserve"> bringen wir unsere API in einer einfachen und benutzerfreundlichen Demo-Interface unter.  </w:t>
       </w:r>
     </w:p>
     <w:p>
@@ -726,25 +887,12 @@
       <w:pPr>
         <w:pStyle w:val="ListParagraph"/>
         <w:numPr>
-          <w:ilvl w:val="0"/>
+          <w:ilvl w:val="1"/>
           <w:numId w:val="27"/>
         </w:numPr>
       </w:pPr>
       <w:r>
-        <w:t>Was ist aus technischer Sicht besonders cool an eurer Lösung?</w:t>
-      </w:r>
-    </w:p>
-    <w:p>
-      <w:pPr>
-        <w:ind w:left="-567"/>
-      </w:pPr>
-    </w:p>
-    <w:p>
-      <w:pPr>
-        <w:ind w:left="-567"/>
-      </w:pPr>
-      <w:r>
-        <w:t>Abgrenzung / Offene Punkte</w:t>
+        <w:t>Unsere Implementation kommt der menschlichen Kundenbetreuung so nah wie möglich. Das heisst es kommt mit (fast) allen Kundenfragen klar und gibt eine Intuitive Antwort. Falls der Kunde nach dem Wetter fragen will, geht das auch.</w:t>
       </w:r>
     </w:p>
     <w:p>
@@ -756,7 +904,229 @@
         </w:numPr>
       </w:pPr>
       <w:r>
+        <w:t>Was ist aus technischer Sicht besonders cool an eurer Lösung?</w:t>
+      </w:r>
+    </w:p>
+    <w:p>
+      <w:pPr>
+        <w:pStyle w:val="ListParagraph"/>
+        <w:numPr>
+          <w:ilvl w:val="1"/>
+          <w:numId w:val="27"/>
+        </w:numPr>
+      </w:pPr>
+      <w:r>
+        <w:t xml:space="preserve">Unsere Lösung basiert (fast) gänzlich auf gut angepasster künstlicher Intelligenz. Dank einem Word2Vector </w:t>
+      </w:r>
+      <w:proofErr w:type="gramStart"/>
+      <w:r>
+        <w:t>Encoder</w:t>
+      </w:r>
+      <w:proofErr w:type="gramEnd"/>
+      <w:r>
+        <w:t xml:space="preserve"> der auf einem Nachrichten Korpus in deutscher Sprache trainiert wurde finden wir relevante Fragen/Antworten</w:t>
+      </w:r>
+      <w:r>
+        <w:t xml:space="preserve"> zur Frage des Kunden</w:t>
+      </w:r>
+      <w:r>
+        <w:t>. Anhand dieser formuliert dann ein zweites, grösseres GPT3 Modell eine intuitive Antwort auf die</w:t>
+      </w:r>
+      <w:r>
+        <w:t>se</w:t>
+      </w:r>
+      <w:r>
+        <w:t xml:space="preserve"> spezifische Frage.   </w:t>
+      </w:r>
+    </w:p>
+    <w:p>
+      <w:pPr>
+        <w:pStyle w:val="ListParagraph"/>
+        <w:numPr>
+          <w:ilvl w:val="1"/>
+          <w:numId w:val="27"/>
+        </w:numPr>
+      </w:pPr>
+      <w:r>
+        <w:t xml:space="preserve">Mit nur einer minimalen Anzahl en </w:t>
+      </w:r>
+      <w:proofErr w:type="spellStart"/>
+      <w:r>
+        <w:t>Framing</w:t>
+      </w:r>
+      <w:proofErr w:type="spellEnd"/>
+      <w:r>
+        <w:t>-Beispielen findet das Model eine Lösung für den Kunden.</w:t>
+      </w:r>
+      <w:r>
+        <w:t xml:space="preserve"> Dabei ist nichts hart angeben, und das Modell ist absolut frei in seiner Wortwahl. </w:t>
+      </w:r>
+      <w:r>
+        <w:t xml:space="preserve"> </w:t>
+      </w:r>
+    </w:p>
+    <w:p>
+      <w:pPr>
+        <w:pStyle w:val="ListParagraph"/>
+        <w:numPr>
+          <w:ilvl w:val="1"/>
+          <w:numId w:val="27"/>
+        </w:numPr>
+      </w:pPr>
+      <w:r>
+        <w:t xml:space="preserve">Das Model funktioniert in Echtzeit, d. h. der Kunde hat eine echte «Chat»-Experience. </w:t>
+      </w:r>
+    </w:p>
+    <w:p>
+      <w:pPr>
+        <w:pStyle w:val="ListParagraph"/>
+        <w:numPr>
+          <w:ilvl w:val="0"/>
+          <w:numId w:val="0"/>
+        </w:numPr>
+        <w:ind w:left="873"/>
+      </w:pPr>
+    </w:p>
+    <w:p>
+      <w:pPr>
+        <w:ind w:left="-567"/>
+      </w:pPr>
+    </w:p>
+    <w:p>
+      <w:pPr>
+        <w:ind w:left="-567"/>
+      </w:pPr>
+      <w:r>
+        <w:t>Abgrenzung / Offene Punkte</w:t>
+      </w:r>
+    </w:p>
+    <w:p>
+      <w:pPr>
+        <w:pStyle w:val="ListParagraph"/>
+        <w:numPr>
+          <w:ilvl w:val="0"/>
+          <w:numId w:val="27"/>
+        </w:numPr>
+      </w:pPr>
+      <w:r>
         <w:t>Welche Abgrenzungen habt ihr bewusst vorgenommen und damit nicht implementiert? Weshalb?</w:t>
+      </w:r>
+    </w:p>
+    <w:p>
+      <w:pPr>
+        <w:pStyle w:val="ListParagraph"/>
+        <w:numPr>
+          <w:ilvl w:val="1"/>
+          <w:numId w:val="27"/>
+        </w:numPr>
+      </w:pPr>
+      <w:r>
+        <w:t xml:space="preserve">Unser </w:t>
+      </w:r>
+      <w:proofErr w:type="spellStart"/>
+      <w:r>
+        <w:t>Scraper</w:t>
+      </w:r>
+      <w:proofErr w:type="spellEnd"/>
+      <w:r>
+        <w:t xml:space="preserve"> ist nicht perfekt, und erfasst nicht alle Fragen/Antworten auf der </w:t>
+      </w:r>
+      <w:proofErr w:type="spellStart"/>
+      <w:r>
+        <w:t>QuickLine</w:t>
+      </w:r>
+      <w:proofErr w:type="spellEnd"/>
+      <w:r>
+        <w:t xml:space="preserve"> Webseite. Da diese in echten Bedingungen in einer Database gespeichert sind, ist ein </w:t>
+      </w:r>
+      <w:proofErr w:type="spellStart"/>
+      <w:r>
+        <w:t>Scraper</w:t>
+      </w:r>
+      <w:proofErr w:type="spellEnd"/>
+      <w:r>
+        <w:t xml:space="preserve"> ausserhalb eines </w:t>
+      </w:r>
+      <w:proofErr w:type="spellStart"/>
+      <w:r>
+        <w:t>Hackathons</w:t>
+      </w:r>
+      <w:proofErr w:type="spellEnd"/>
+      <w:r>
+        <w:t xml:space="preserve"> nicht nötig und hier nur eine Notlösung da wir auf diese Database keinen Zugriff hatten. </w:t>
+      </w:r>
+    </w:p>
+    <w:p>
+      <w:pPr>
+        <w:pStyle w:val="ListParagraph"/>
+        <w:numPr>
+          <w:ilvl w:val="1"/>
+          <w:numId w:val="27"/>
+        </w:numPr>
+      </w:pPr>
+      <w:r>
+        <w:t xml:space="preserve">Wegen der zeitlichen Limitierung eines </w:t>
+      </w:r>
+      <w:proofErr w:type="spellStart"/>
+      <w:r>
+        <w:t>Hackathons</w:t>
+      </w:r>
+      <w:proofErr w:type="spellEnd"/>
+      <w:r>
+        <w:t xml:space="preserve">, wurde keine der AI-Modelle auf den </w:t>
+      </w:r>
+      <w:proofErr w:type="spellStart"/>
+      <w:r>
+        <w:t>QuickLine</w:t>
+      </w:r>
+      <w:proofErr w:type="spellEnd"/>
+      <w:r>
+        <w:t xml:space="preserve"> Daten trainiert. Dies hätte eine Woche bis zu einem Monat gedauert. Dies haben wir mit dem «</w:t>
+      </w:r>
+      <w:proofErr w:type="spellStart"/>
+      <w:r>
+        <w:t>Framing</w:t>
+      </w:r>
+      <w:proofErr w:type="spellEnd"/>
+      <w:r>
+        <w:t xml:space="preserve">» der Kundenfragen überbrückt. </w:t>
+      </w:r>
+    </w:p>
+    <w:p>
+      <w:pPr>
+        <w:pStyle w:val="ListParagraph"/>
+        <w:numPr>
+          <w:ilvl w:val="1"/>
+          <w:numId w:val="27"/>
+        </w:numPr>
+      </w:pPr>
+      <w:r>
+        <w:t xml:space="preserve">Durch die </w:t>
+      </w:r>
+      <w:proofErr w:type="spellStart"/>
+      <w:r>
+        <w:t>zeit</w:t>
+      </w:r>
+      <w:r>
+        <w:t>iche</w:t>
+      </w:r>
+      <w:proofErr w:type="spellEnd"/>
+      <w:r>
+        <w:t xml:space="preserve">, rechnerische und </w:t>
+      </w:r>
+      <w:r>
+        <w:t xml:space="preserve">Kosten Einschränkung haben wir nur eine limitierte Anzahl an </w:t>
+      </w:r>
+      <w:proofErr w:type="spellStart"/>
+      <w:r>
+        <w:t>Framing</w:t>
+      </w:r>
+      <w:proofErr w:type="spellEnd"/>
+      <w:r>
+        <w:t xml:space="preserve">-Beispielen benutzt (10-20, je nach Frage). Dies kann jedoch einfach angepasst werden, und verbessert die Genauigkeit des Models erheblich. </w:t>
+      </w:r>
+      <w:r>
+        <w:t xml:space="preserve">Durch weitere Beispiele, können auch Ton und Verhaltensart angepasst werden. </w:t>
       </w:r>
     </w:p>
     <w:p>
@@ -5325,6 +5695,18 @@
       <w:szCs w:val="24"/>
     </w:rPr>
   </w:style>
+  <w:style w:type="character" w:styleId="UnresolvedMention">
+    <w:name w:val="Unresolved Mention"/>
+    <w:basedOn w:val="DefaultParagraphFont"/>
+    <w:uiPriority w:val="99"/>
+    <w:semiHidden/>
+    <w:unhideWhenUsed/>
+    <w:rsid w:val="00381908"/>
+    <w:rPr>
+      <w:color w:val="605E5C"/>
+      <w:shd w:val="clear" w:color="auto" w:fill="E1DFDD"/>
+    </w:rPr>
+  </w:style>
 </w:styles>
 </file>
 
@@ -5620,6 +6002,19 @@
 </file>
 
 <file path=customXml/item2.xml><?xml version="1.0" encoding="utf-8"?>
+<?mso-contentType ?>
+<FormTemplates xmlns="http://schemas.microsoft.com/sharepoint/v3/contenttype/forms">
+  <Display>DocumentLibraryForm</Display>
+  <Edit>DocumentLibraryForm</Edit>
+  <New>DocumentLibraryForm</New>
+</FormTemplates>
+</file>
+
+<file path=customXml/item3.xml><?xml version="1.0" encoding="utf-8"?>
+<b:Sources xmlns:b="http://schemas.openxmlformats.org/officeDocument/2006/bibliography" xmlns="http://schemas.openxmlformats.org/officeDocument/2006/bibliography" SelectedStyle="\APA.XSL" StyleName="APA"/>
+</file>
+
+<file path=customXml/item4.xml><?xml version="1.0" encoding="utf-8"?>
 <ct:contentTypeSchema xmlns:ct="http://schemas.microsoft.com/office/2006/metadata/contentType" xmlns:ma="http://schemas.microsoft.com/office/2006/metadata/properties/metaAttributes" ct:_="" ma:_="" ma:contentTypeName="Dokument" ma:contentTypeID="0x01010004D3547691812540BD783809B12BBDF4" ma:contentTypeVersion="9" ma:contentTypeDescription="Ein neues Dokument erstellen." ma:contentTypeScope="" ma:versionID="cf7abdfae496dabe9d7670c76ad9fc33">
   <xsd:schema xmlns:xsd="http://www.w3.org/2001/XMLSchema" xmlns:xs="http://www.w3.org/2001/XMLSchema" xmlns:p="http://schemas.microsoft.com/office/2006/metadata/properties" xmlns:ns2="80ea8437-9da9-4c8e-827f-72aeed5f829a" xmlns:ns3="11ceba1c-8638-4c24-8c74-242515d3a448" targetNamespace="http://schemas.microsoft.com/office/2006/metadata/properties" ma:root="true" ma:fieldsID="781f2876696753c4000c3b2071d11782" ns2:_="" ns3:_="">
     <xsd:import namespace="80ea8437-9da9-4c8e-827f-72aeed5f829a"/>
@@ -5816,19 +6211,6 @@
 </ct:contentTypeSchema>
 </file>
 
-<file path=customXml/item3.xml><?xml version="1.0" encoding="utf-8"?>
-<b:Sources xmlns:b="http://schemas.openxmlformats.org/officeDocument/2006/bibliography" xmlns="http://schemas.openxmlformats.org/officeDocument/2006/bibliography" SelectedStyle="\APA.XSL" StyleName="APA"/>
-</file>
-
-<file path=customXml/item4.xml><?xml version="1.0" encoding="utf-8"?>
-<?mso-contentType ?>
-<FormTemplates xmlns="http://schemas.microsoft.com/sharepoint/v3/contenttype/forms">
-  <Display>DocumentLibraryForm</Display>
-  <Edit>DocumentLibraryForm</Edit>
-  <New>DocumentLibraryForm</New>
-</FormTemplates>
-</file>
-
 <file path=customXml/itemProps1.xml><?xml version="1.0" encoding="utf-8"?>
 <ds:datastoreItem xmlns:ds="http://schemas.openxmlformats.org/officeDocument/2006/customXml" ds:itemID="{FE6D02D6-DE34-4768-971E-DB05F086D80B}">
   <ds:schemaRefs>
@@ -5839,6 +6221,22 @@
 </file>
 
 <file path=customXml/itemProps2.xml><?xml version="1.0" encoding="utf-8"?>
+<ds:datastoreItem xmlns:ds="http://schemas.openxmlformats.org/officeDocument/2006/customXml" ds:itemID="{D4C5375C-35C7-4333-9619-45897004056B}">
+  <ds:schemaRefs>
+    <ds:schemaRef ds:uri="http://schemas.microsoft.com/sharepoint/v3/contenttype/forms"/>
+  </ds:schemaRefs>
+</ds:datastoreItem>
+</file>
+
+<file path=customXml/itemProps3.xml><?xml version="1.0" encoding="utf-8"?>
+<ds:datastoreItem xmlns:ds="http://schemas.openxmlformats.org/officeDocument/2006/customXml" ds:itemID="{7ED3487E-EE28-6646-A90B-F6DED81F41CE}">
+  <ds:schemaRefs>
+    <ds:schemaRef ds:uri="http://schemas.openxmlformats.org/officeDocument/2006/bibliography"/>
+  </ds:schemaRefs>
+</ds:datastoreItem>
+</file>
+
+<file path=customXml/itemProps4.xml><?xml version="1.0" encoding="utf-8"?>
 <ds:datastoreItem xmlns:ds="http://schemas.openxmlformats.org/officeDocument/2006/customXml" ds:itemID="{F92077A9-8EE9-498E-A871-8A551B732773}">
   <ds:schemaRefs>
     <ds:schemaRef ds:uri="http://schemas.microsoft.com/office/2006/metadata/contentType"/>
@@ -5855,20 +6253,4 @@
     <ds:schemaRef ds:uri="http://schemas.microsoft.com/internal/obd"/>
   </ds:schemaRefs>
 </ds:datastoreItem>
-</file>
-
-<file path=customXml/itemProps3.xml><?xml version="1.0" encoding="utf-8"?>
-<ds:datastoreItem xmlns:ds="http://schemas.openxmlformats.org/officeDocument/2006/customXml" ds:itemID="{7ED3487E-EE28-6646-A90B-F6DED81F41CE}">
-  <ds:schemaRefs>
-    <ds:schemaRef ds:uri="http://schemas.openxmlformats.org/officeDocument/2006/bibliography"/>
-  </ds:schemaRefs>
-</ds:datastoreItem>
-</file>
-
-<file path=customXml/itemProps4.xml><?xml version="1.0" encoding="utf-8"?>
-<ds:datastoreItem xmlns:ds="http://schemas.openxmlformats.org/officeDocument/2006/customXml" ds:itemID="{D4C5375C-35C7-4333-9619-45897004056B}">
-  <ds:schemaRefs>
-    <ds:schemaRef ds:uri="http://schemas.microsoft.com/sharepoint/v3/contenttype/forms"/>
-  </ds:schemaRefs>
-</ds:datastoreItem>
 </file>
</xml_diff>